<commit_message>
Auto-committed on 2023/04/06 週四  9:52:13.34
</commit_message>
<xml_diff>
--- a/Program/Other/URS_mod/L9719-放款利息法折溢價攤銷表v2.1.docx
+++ b/Program/Other/URS_mod/L9719-放款利息法折溢價攤銷表v2.1.docx
@@ -1786,8 +1786,6 @@
           <w:sz w:val="24"/>
         </w:rPr>
       </w:pPr>
-      <w:bookmarkStart w:id="3" w:name="_GoBack"/>
-      <w:bookmarkEnd w:id="3"/>
       <w:r>
         <w:rPr>
           <w:rFonts w:ascii="標楷體" w:hAnsi="標楷體" w:hint="eastAsia"/>
@@ -2015,7 +2013,7 @@
           <v:shape id="_x0000_i1025" type="#_x0000_t75" style="width:75.5pt;height:51pt" o:ole="">
             <v:imagedata r:id="rId9" o:title=""/>
           </v:shape>
-          <o:OLEObject Type="Embed" ProgID="Acrobat.Document.DC" ShapeID="_x0000_i1025" DrawAspect="Icon" ObjectID="_1741440600" r:id="rId10"/>
+          <o:OLEObject Type="Embed" ProgID="Acrobat.Document.DC" ShapeID="_x0000_i1025" DrawAspect="Icon" ObjectID="_1741782908" r:id="rId10"/>
         </w:object>
       </w:r>
     </w:p>
@@ -4286,7 +4284,39 @@
               <w:rPr>
                 <w:rFonts w:ascii="標楷體" w:hAnsi="標楷體"/>
               </w:rPr>
-              <w:t xml:space="preserve">      ,ROUND(SUM(NVL(i."AccumDPAmortized", 0))) AS "AccumDPAmortized"</w:t>
+              <w:t xml:space="preserve">      ,</w:t>
+            </w:r>
+            <w:r>
+              <w:rPr>
+                <w:rFonts w:ascii="標楷體" w:hAnsi="標楷體"/>
+              </w:rPr>
+              <w:t xml:space="preserve"> </w:t>
+            </w:r>
+            <w:r>
+              <w:rPr>
+                <w:rFonts w:ascii="標楷體" w:hAnsi="標楷體"/>
+              </w:rPr>
+              <w:t>SUM(</w:t>
+            </w:r>
+            <w:r>
+              <w:rPr>
+                <w:rFonts w:ascii="標楷體" w:hAnsi="標楷體"/>
+              </w:rPr>
+              <w:t>ROUND(</w:t>
+            </w:r>
+            <w:r>
+              <w:rPr>
+                <w:rFonts w:ascii="標楷體" w:hAnsi="標楷體"/>
+              </w:rPr>
+              <w:t>NVL(i."AccumDPAmortized", 0)</w:t>
+            </w:r>
+            <w:bookmarkStart w:id="3" w:name="_GoBack"/>
+            <w:bookmarkEnd w:id="3"/>
+            <w:r>
+              <w:rPr>
+                <w:rFonts w:ascii="標楷體" w:hAnsi="標楷體"/>
+              </w:rPr>
+              <w:t>)) AS "AccumDPAmortized"</w:t>
             </w:r>
           </w:p>
           <w:p>
@@ -5276,7 +5306,7 @@
           <v:shape id="_x0000_i1026" type="#_x0000_t75" style="width:75.5pt;height:51pt" o:ole="">
             <v:imagedata r:id="rId11" o:title=""/>
           </v:shape>
-          <o:OLEObject Type="Embed" ProgID="Acrobat.Document.DC" ShapeID="_x0000_i1026" DrawAspect="Icon" ObjectID="_1741440601" r:id="rId12"/>
+          <o:OLEObject Type="Embed" ProgID="Acrobat.Document.DC" ShapeID="_x0000_i1026" DrawAspect="Icon" ObjectID="_1741782909" r:id="rId12"/>
         </w:object>
       </w:r>
       <w:r>
@@ -5499,7 +5529,7 @@
               <w:rStyle w:val="aa"/>
               <w:noProof/>
             </w:rPr>
-            <w:t>1</w:t>
+            <w:t>4</w:t>
           </w:r>
           <w:r>
             <w:rPr>
@@ -9437,7 +9467,7 @@
 </file>
 
 <file path=customXml/itemProps1.xml><?xml version="1.0" encoding="utf-8"?>
-<ds:datastoreItem xmlns:ds="http://schemas.openxmlformats.org/officeDocument/2006/customXml" ds:itemID="{06FB5F8C-7A04-4725-8341-7F4E3FB1DF79}">
+<ds:datastoreItem xmlns:ds="http://schemas.openxmlformats.org/officeDocument/2006/customXml" ds:itemID="{95A295C5-567E-466E-9BD2-97E47C41A01D}">
   <ds:schemaRefs>
     <ds:schemaRef ds:uri="http://schemas.openxmlformats.org/officeDocument/2006/bibliography"/>
   </ds:schemaRefs>

</xml_diff>